<commit_message>
Se agrega el trabajo práctico de la unidad número 3 correspondiente a introducción a POO
</commit_message>
<xml_diff>
--- a/Programacion estructurada/Programacion2_TP2.docx
+++ b/Programacion estructurada/Programacion2_TP2.docx
@@ -3938,34 +3938,16 @@
             <mc:AlternateContent>
               <mc:Choice Requires="wps">
                 <w:drawing>
-                  <wp:anchor distT="0" distB="0" distL="114300" distR="114300" simplePos="0" relativeHeight="251660288" behindDoc="0" locked="0" layoutInCell="1" allowOverlap="1" wp14:anchorId="74002339" wp14:editId="44543BB1">
+                  <wp:anchor distT="0" distB="0" distL="114300" distR="114300" simplePos="0" relativeHeight="251660288" behindDoc="0" locked="0" layoutInCell="1" allowOverlap="1" wp14:anchorId="74002339" wp14:editId="2F0B1C80">
                     <wp:simplePos x="0" y="0"/>
-                    <mc:AlternateContent>
-                      <mc:Choice Requires="wp14">
-                        <wp:positionH relativeFrom="page">
-                          <wp14:pctPosHOffset>42000</wp14:pctPosHOffset>
-                        </wp:positionH>
-                      </mc:Choice>
-                      <mc:Fallback>
-                        <wp:positionH relativeFrom="page">
-                          <wp:posOffset>3175000</wp:posOffset>
-                        </wp:positionH>
-                      </mc:Fallback>
-                    </mc:AlternateContent>
-                    <mc:AlternateContent>
-                      <mc:Choice Requires="wp14">
-                        <wp:positionV relativeFrom="page">
-                          <wp14:pctPosVOffset>17500</wp14:pctPosVOffset>
-                        </wp:positionV>
-                      </mc:Choice>
-                      <mc:Fallback>
-                        <wp:positionV relativeFrom="page">
-                          <wp:posOffset>1870710</wp:posOffset>
-                        </wp:positionV>
-                      </mc:Fallback>
-                    </mc:AlternateContent>
-                    <wp:extent cx="3657600" cy="6381750"/>
-                    <wp:effectExtent l="0" t="0" r="7620" b="0"/>
+                    <wp:positionH relativeFrom="page">
+                      <wp:posOffset>2828925</wp:posOffset>
+                    </wp:positionH>
+                    <wp:positionV relativeFrom="page">
+                      <wp:posOffset>1866900</wp:posOffset>
+                    </wp:positionV>
+                    <wp:extent cx="4448175" cy="7010400"/>
+                    <wp:effectExtent l="0" t="0" r="9525" b="0"/>
                     <wp:wrapNone/>
                     <wp:docPr id="1" name="Cuadro de texto 30"/>
                     <wp:cNvGraphicFramePr/>
@@ -3976,7 +3958,7 @@
                           <wps:spPr>
                             <a:xfrm>
                               <a:off x="0" y="0"/>
-                              <a:ext cx="3657600" cy="6381750"/>
+                              <a:ext cx="4448175" cy="7010400"/>
                             </a:xfrm>
                             <a:prstGeom prst="rect">
                               <a:avLst/>
@@ -4269,6 +4251,52 @@
                                   <w:t>14/08/2025</w:t>
                                 </w:r>
                               </w:p>
+                              <w:p>
+                                <w:pPr>
+                                  <w:spacing w:before="120"/>
+                                  <w:rPr>
+                                    <w:b/>
+                                    <w:bCs/>
+                                    <w:color w:val="404040" w:themeColor="text1" w:themeTint="BF"/>
+                                    <w:sz w:val="30"/>
+                                    <w:szCs w:val="30"/>
+                                  </w:rPr>
+                                </w:pPr>
+                                <w:proofErr w:type="spellStart"/>
+                                <w:r>
+                                  <w:rPr>
+                                    <w:b/>
+                                    <w:bCs/>
+                                    <w:color w:val="404040" w:themeColor="text1" w:themeTint="BF"/>
+                                    <w:sz w:val="36"/>
+                                    <w:szCs w:val="36"/>
+                                  </w:rPr>
+                                  <w:t>Github</w:t>
+                                </w:r>
+                                <w:proofErr w:type="spellEnd"/>
+                                <w:r>
+                                  <w:rPr>
+                                    <w:b/>
+                                    <w:bCs/>
+                                    <w:color w:val="404040" w:themeColor="text1" w:themeTint="BF"/>
+                                    <w:sz w:val="36"/>
+                                    <w:szCs w:val="36"/>
+                                  </w:rPr>
+                                  <w:t xml:space="preserve">: </w:t>
+                                </w:r>
+                                <w:hyperlink r:id="rId10" w:history="1">
+                                  <w:r>
+                                    <w:rPr>
+                                      <w:rStyle w:val="Hipervnculo"/>
+                                      <w:b/>
+                                      <w:bCs/>
+                                      <w:sz w:val="30"/>
+                                      <w:szCs w:val="30"/>
+                                    </w:rPr>
+                                    <w:t>https://github.com/equimdq/Programacion2</w:t>
+                                  </w:r>
+                                </w:hyperlink>
+                              </w:p>
                             </w:txbxContent>
                           </wps:txbx>
                           <wps:bodyPr rot="0" spcFirstLastPara="0" vertOverflow="overflow" horzOverflow="overflow" vert="horz" wrap="square" lIns="0" tIns="0" rIns="0" bIns="0" numCol="1" spcCol="0" rtlCol="0" fromWordArt="0" anchor="t" anchorCtr="0" forceAA="0" compatLnSpc="1">
@@ -4281,7 +4309,7 @@
                       </a:graphicData>
                     </a:graphic>
                     <wp14:sizeRelH relativeFrom="page">
-                      <wp14:pctWidth>45000</wp14:pctWidth>
+                      <wp14:pctWidth>0</wp14:pctWidth>
                     </wp14:sizeRelH>
                     <wp14:sizeRelV relativeFrom="margin">
                       <wp14:pctHeight>0</wp14:pctHeight>
@@ -4291,7 +4319,7 @@
               </mc:Choice>
               <mc:Fallback>
                 <w:pict>
-                  <v:shape w14:anchorId="74002339" id="Cuadro de texto 30" o:spid="_x0000_s1056" type="#_x0000_t202" style="position:absolute;margin-left:0;margin-top:0;width:4in;height:502.5pt;z-index:251660288;visibility:visible;mso-wrap-style:square;mso-width-percent:450;mso-height-percent:0;mso-left-percent:420;mso-top-percent:175;mso-wrap-distance-left:9pt;mso-wrap-distance-top:0;mso-wrap-distance-right:9pt;mso-wrap-distance-bottom:0;mso-position-horizontal-relative:page;mso-position-vertical-relative:page;mso-width-percent:450;mso-height-percent:0;mso-left-percent:420;mso-top-percent:175;mso-width-relative:page;mso-height-relative:margin;v-text-anchor:top" o:gfxdata="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" filled="f" stroked="f" strokeweight=".5pt">
+                  <v:shape w14:anchorId="74002339" id="Cuadro de texto 30" o:spid="_x0000_s1056" type="#_x0000_t202" style="position:absolute;margin-left:222.75pt;margin-top:147pt;width:350.25pt;height:552pt;z-index:251660288;visibility:visible;mso-wrap-style:square;mso-width-percent:0;mso-height-percent:0;mso-wrap-distance-left:9pt;mso-wrap-distance-top:0;mso-wrap-distance-right:9pt;mso-wrap-distance-bottom:0;mso-position-horizontal:absolute;mso-position-horizontal-relative:page;mso-position-vertical:absolute;mso-position-vertical-relative:page;mso-width-percent:0;mso-height-percent:0;mso-width-relative:page;mso-height-relative:margin;v-text-anchor:top" o:gfxdata="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" filled="f" stroked="f" strokeweight=".5pt">
                     <v:textbox inset="0,0,0,0">
                       <w:txbxContent>
                         <w:p>
@@ -4560,6 +4588,52 @@
                             <w:t>14/08/2025</w:t>
                           </w:r>
                         </w:p>
+                        <w:p>
+                          <w:pPr>
+                            <w:spacing w:before="120"/>
+                            <w:rPr>
+                              <w:b/>
+                              <w:bCs/>
+                              <w:color w:val="404040" w:themeColor="text1" w:themeTint="BF"/>
+                              <w:sz w:val="30"/>
+                              <w:szCs w:val="30"/>
+                            </w:rPr>
+                          </w:pPr>
+                          <w:proofErr w:type="spellStart"/>
+                          <w:r>
+                            <w:rPr>
+                              <w:b/>
+                              <w:bCs/>
+                              <w:color w:val="404040" w:themeColor="text1" w:themeTint="BF"/>
+                              <w:sz w:val="36"/>
+                              <w:szCs w:val="36"/>
+                            </w:rPr>
+                            <w:t>Github</w:t>
+                          </w:r>
+                          <w:proofErr w:type="spellEnd"/>
+                          <w:r>
+                            <w:rPr>
+                              <w:b/>
+                              <w:bCs/>
+                              <w:color w:val="404040" w:themeColor="text1" w:themeTint="BF"/>
+                              <w:sz w:val="36"/>
+                              <w:szCs w:val="36"/>
+                            </w:rPr>
+                            <w:t xml:space="preserve">: </w:t>
+                          </w:r>
+                          <w:hyperlink r:id="rId11" w:history="1">
+                            <w:r>
+                              <w:rPr>
+                                <w:rStyle w:val="Hipervnculo"/>
+                                <w:b/>
+                                <w:bCs/>
+                                <w:sz w:val="30"/>
+                                <w:szCs w:val="30"/>
+                              </w:rPr>
+                              <w:t>https://github.com/equimdq/Programacion2</w:t>
+                            </w:r>
+                          </w:hyperlink>
+                        </w:p>
                       </w:txbxContent>
                     </v:textbox>
                     <w10:wrap anchorx="page" anchory="page"/>
@@ -4649,6 +4723,7 @@
       <w:r>
         <w:rPr>
           <w:rFonts w:ascii="Arial" w:hAnsi="Arial" w:cs="Arial"/>
+          <w:noProof/>
         </w:rPr>
         <w:drawing>
           <wp:inline distT="0" distB="0" distL="0" distR="0" wp14:anchorId="42D70973" wp14:editId="1A503547">
@@ -4666,7 +4741,7 @@
                     <pic:cNvPicPr/>
                   </pic:nvPicPr>
                   <pic:blipFill>
-                    <a:blip r:embed="rId10"/>
+                    <a:blip r:embed="rId12"/>
                     <a:stretch>
                       <a:fillRect/>
                     </a:stretch>
@@ -4790,6 +4865,7 @@
       <w:r>
         <w:rPr>
           <w:rFonts w:ascii="Arial" w:hAnsi="Arial" w:cs="Arial"/>
+          <w:noProof/>
         </w:rPr>
         <w:drawing>
           <wp:inline distT="0" distB="0" distL="0" distR="0" wp14:anchorId="3547ECA9" wp14:editId="5E670C59">
@@ -4807,7 +4883,7 @@
                     <pic:cNvPicPr/>
                   </pic:nvPicPr>
                   <pic:blipFill>
-                    <a:blip r:embed="rId11"/>
+                    <a:blip r:embed="rId13"/>
                     <a:stretch>
                       <a:fillRect/>
                     </a:stretch>
@@ -5006,6 +5082,7 @@
       <w:r>
         <w:rPr>
           <w:rFonts w:ascii="Arial" w:hAnsi="Arial" w:cs="Arial"/>
+          <w:noProof/>
         </w:rPr>
         <w:drawing>
           <wp:inline distT="0" distB="0" distL="0" distR="0" wp14:anchorId="0E64EEB3" wp14:editId="33489121">
@@ -5023,7 +5100,7 @@
                     <pic:cNvPicPr/>
                   </pic:nvPicPr>
                   <pic:blipFill>
-                    <a:blip r:embed="rId12"/>
+                    <a:blip r:embed="rId14"/>
                     <a:stretch>
                       <a:fillRect/>
                     </a:stretch>
@@ -5101,6 +5178,7 @@
       <w:r>
         <w:rPr>
           <w:rFonts w:ascii="Arial" w:hAnsi="Arial" w:cs="Arial"/>
+          <w:noProof/>
         </w:rPr>
         <w:drawing>
           <wp:inline distT="0" distB="0" distL="0" distR="0" wp14:anchorId="6E5914D9" wp14:editId="06CD8AEB">
@@ -5118,7 +5196,7 @@
                     <pic:cNvPicPr/>
                   </pic:nvPicPr>
                   <pic:blipFill>
-                    <a:blip r:embed="rId13"/>
+                    <a:blip r:embed="rId15"/>
                     <a:stretch>
                       <a:fillRect/>
                     </a:stretch>
@@ -5234,6 +5312,7 @@
       <w:r>
         <w:rPr>
           <w:rFonts w:ascii="Arial" w:hAnsi="Arial" w:cs="Arial"/>
+          <w:noProof/>
         </w:rPr>
         <w:drawing>
           <wp:inline distT="0" distB="0" distL="0" distR="0" wp14:anchorId="330FDB25" wp14:editId="2DFAFB8B">
@@ -5251,7 +5330,7 @@
                     <pic:cNvPicPr/>
                   </pic:nvPicPr>
                   <pic:blipFill>
-                    <a:blip r:embed="rId14"/>
+                    <a:blip r:embed="rId16"/>
                     <a:stretch>
                       <a:fillRect/>
                     </a:stretch>
@@ -5337,6 +5416,7 @@
       <w:r>
         <w:rPr>
           <w:rFonts w:ascii="Arial" w:hAnsi="Arial" w:cs="Arial"/>
+          <w:noProof/>
         </w:rPr>
         <w:drawing>
           <wp:inline distT="0" distB="0" distL="0" distR="0" wp14:anchorId="0DE5F299" wp14:editId="3E3E6D84">
@@ -5354,7 +5434,7 @@
                     <pic:cNvPicPr/>
                   </pic:nvPicPr>
                   <pic:blipFill>
-                    <a:blip r:embed="rId15"/>
+                    <a:blip r:embed="rId17"/>
                     <a:stretch>
                       <a:fillRect/>
                     </a:stretch>
@@ -5451,6 +5531,7 @@
       <w:r>
         <w:rPr>
           <w:rFonts w:ascii="Arial" w:hAnsi="Arial" w:cs="Arial"/>
+          <w:noProof/>
         </w:rPr>
         <w:drawing>
           <wp:inline distT="0" distB="0" distL="0" distR="0" wp14:anchorId="508B930F" wp14:editId="4C8EBA82">
@@ -5468,7 +5549,7 @@
                     <pic:cNvPicPr/>
                   </pic:nvPicPr>
                   <pic:blipFill>
-                    <a:blip r:embed="rId16"/>
+                    <a:blip r:embed="rId18"/>
                     <a:stretch>
                       <a:fillRect/>
                     </a:stretch>
@@ -5564,7 +5645,243 @@
         <w:rPr>
           <w:rFonts w:ascii="Arial" w:hAnsi="Arial" w:cs="Arial"/>
         </w:rPr>
-        <w:t xml:space="preserve">Crea un método </w:t>
+        <w:t xml:space="preserve">Crea un método calcularPrecioFinal(double impuesto, double descuento) que calcule el precio final de un producto en un e-commerce. </w:t>
+      </w:r>
+    </w:p>
+    <w:p>
+      <w:pPr>
+        <w:rPr>
+          <w:rFonts w:ascii="Arial" w:hAnsi="Arial" w:cs="Arial"/>
+        </w:rPr>
+      </w:pPr>
+      <w:r>
+        <w:rPr>
+          <w:rFonts w:ascii="Arial" w:hAnsi="Arial" w:cs="Arial"/>
+        </w:rPr>
+        <w:t xml:space="preserve">La fórmula es: </w:t>
+      </w:r>
+      <w:r>
+        <w:rPr>
+          <w:rFonts w:ascii="Arial" w:hAnsi="Arial" w:cs="Arial"/>
+          <w:i/>
+          <w:iCs/>
+        </w:rPr>
+        <w:t>PrecioFinal = PrecioBase + (PrecioBase×Impuesto) − (PrecioBase×Descuento) PrecioFinal = PrecioBase + (PrecioBase \times Impuesto) - (PrecioBase \times Descuento)</w:t>
+      </w:r>
+      <w:r>
+        <w:rPr>
+          <w:rFonts w:ascii="Arial" w:hAnsi="Arial" w:cs="Arial"/>
+        </w:rPr>
+        <w:t xml:space="preserve"> </w:t>
+      </w:r>
+    </w:p>
+    <w:p>
+      <w:pPr>
+        <w:rPr>
+          <w:rFonts w:ascii="Arial" w:hAnsi="Arial" w:cs="Arial"/>
+        </w:rPr>
+      </w:pPr>
+      <w:r>
+        <w:rPr>
+          <w:rFonts w:ascii="Arial" w:hAnsi="Arial" w:cs="Arial"/>
+        </w:rPr>
+        <w:t xml:space="preserve">Desde main(), solicita el precio base del producto, el porcentaje de impuesto y el porcentaje de descuento, llama al método y muestra el precio final. </w:t>
+      </w:r>
+    </w:p>
+    <w:p>
+      <w:pPr>
+        <w:rPr>
+          <w:rFonts w:ascii="Arial" w:hAnsi="Arial" w:cs="Arial"/>
+        </w:rPr>
+      </w:pPr>
+    </w:p>
+    <w:p>
+      <w:pPr>
+        <w:rPr>
+          <w:rFonts w:ascii="Arial" w:hAnsi="Arial" w:cs="Arial"/>
+        </w:rPr>
+      </w:pPr>
+      <w:r>
+        <w:rPr>
+          <w:rFonts w:ascii="Arial" w:hAnsi="Arial" w:cs="Arial"/>
+          <w:noProof/>
+        </w:rPr>
+        <w:drawing>
+          <wp:inline distT="0" distB="0" distL="0" distR="0" wp14:anchorId="5BC921CD" wp14:editId="4A748E63">
+            <wp:extent cx="6392969" cy="4369982"/>
+            <wp:effectExtent l="0" t="0" r="8255" b="0"/>
+            <wp:docPr id="1182539744" name="Imagen 1" descr="Texto&#10;&#10;El contenido generado por IA puede ser incorrecto."/>
+            <wp:cNvGraphicFramePr>
+              <a:graphicFrameLocks xmlns:a="http://schemas.openxmlformats.org/drawingml/2006/main" noChangeAspect="1"/>
+            </wp:cNvGraphicFramePr>
+            <a:graphic xmlns:a="http://schemas.openxmlformats.org/drawingml/2006/main">
+              <a:graphicData uri="http://schemas.openxmlformats.org/drawingml/2006/picture">
+                <pic:pic xmlns:pic="http://schemas.openxmlformats.org/drawingml/2006/picture">
+                  <pic:nvPicPr>
+                    <pic:cNvPr id="1182539744" name="Imagen 1" descr="Texto&#10;&#10;El contenido generado por IA puede ser incorrecto."/>
+                    <pic:cNvPicPr/>
+                  </pic:nvPicPr>
+                  <pic:blipFill>
+                    <a:blip r:embed="rId19"/>
+                    <a:stretch>
+                      <a:fillRect/>
+                    </a:stretch>
+                  </pic:blipFill>
+                  <pic:spPr>
+                    <a:xfrm>
+                      <a:off x="0" y="0"/>
+                      <a:ext cx="6402997" cy="4376837"/>
+                    </a:xfrm>
+                    <a:prstGeom prst="rect">
+                      <a:avLst/>
+                    </a:prstGeom>
+                  </pic:spPr>
+                </pic:pic>
+              </a:graphicData>
+            </a:graphic>
+          </wp:inline>
+        </w:drawing>
+      </w:r>
+    </w:p>
+    <w:p>
+      <w:pPr>
+        <w:rPr>
+          <w:rFonts w:ascii="Arial" w:hAnsi="Arial" w:cs="Arial"/>
+        </w:rPr>
+      </w:pPr>
+      <w:r>
+        <w:rPr>
+          <w:rFonts w:ascii="Arial" w:hAnsi="Arial" w:cs="Arial"/>
+          <w:b/>
+          <w:bCs/>
+        </w:rPr>
+        <w:lastRenderedPageBreak/>
+        <w:t>9. Composición de funciones para calcular costo de envío y total de compra</w:t>
+      </w:r>
+      <w:r>
+        <w:rPr>
+          <w:rFonts w:ascii="Arial" w:hAnsi="Arial" w:cs="Arial"/>
+        </w:rPr>
+        <w:t xml:space="preserve">. </w:t>
+      </w:r>
+    </w:p>
+    <w:p>
+      <w:pPr>
+        <w:rPr>
+          <w:rFonts w:ascii="Arial" w:hAnsi="Arial" w:cs="Arial"/>
+        </w:rPr>
+      </w:pPr>
+      <w:r>
+        <w:rPr>
+          <w:rFonts w:ascii="Arial" w:hAnsi="Arial" w:cs="Arial"/>
+          <w:b/>
+          <w:bCs/>
+        </w:rPr>
+        <w:t>a</w:t>
+      </w:r>
+      <w:r>
+        <w:rPr>
+          <w:rFonts w:ascii="Arial" w:hAnsi="Arial" w:cs="Arial"/>
+        </w:rPr>
+        <w:t xml:space="preserve">. calcularCostoEnvio(double peso, String zona): Calcula el costo de envío basado en la zona de envío (Nacional o Internacional) y el peso del paquete. Nacional: $5 por kg Internacional: $10 por kg </w:t>
+      </w:r>
+    </w:p>
+    <w:p>
+      <w:pPr>
+        <w:rPr>
+          <w:rFonts w:ascii="Arial" w:hAnsi="Arial" w:cs="Arial"/>
+        </w:rPr>
+      </w:pPr>
+      <w:r>
+        <w:rPr>
+          <w:rFonts w:ascii="Arial" w:hAnsi="Arial" w:cs="Arial"/>
+          <w:b/>
+          <w:bCs/>
+        </w:rPr>
+        <w:t>b</w:t>
+      </w:r>
+      <w:r>
+        <w:rPr>
+          <w:rFonts w:ascii="Arial" w:hAnsi="Arial" w:cs="Arial"/>
+        </w:rPr>
+        <w:t>. calcularTotalCompra(double precioProducto, double costoEnvio): Usa calcularCostoEnvio para sumar el costo del producto con el costo de envío. Desde main(), solicita el peso del paquete, la zona de envío y el precio del producto. Luego, muestra el total a pagar.</w:t>
+      </w:r>
+    </w:p>
+    <w:p>
+      <w:pPr>
+        <w:rPr>
+          <w:rFonts w:ascii="Arial" w:hAnsi="Arial" w:cs="Arial"/>
+        </w:rPr>
+      </w:pPr>
+    </w:p>
+    <w:p>
+      <w:pPr>
+        <w:rPr>
+          <w:rFonts w:ascii="Arial" w:hAnsi="Arial" w:cs="Arial"/>
+        </w:rPr>
+      </w:pPr>
+      <w:r>
+        <w:rPr>
+          <w:rFonts w:ascii="Arial" w:hAnsi="Arial" w:cs="Arial"/>
+          <w:noProof/>
+        </w:rPr>
+        <w:drawing>
+          <wp:inline distT="0" distB="0" distL="0" distR="0" wp14:anchorId="24DB09A0" wp14:editId="0DBF4C2F">
+            <wp:extent cx="4572000" cy="4667159"/>
+            <wp:effectExtent l="0" t="0" r="0" b="635"/>
+            <wp:docPr id="1194346353" name="Imagen 1" descr="Texto&#10;&#10;El contenido generado por IA puede ser incorrecto."/>
+            <wp:cNvGraphicFramePr>
+              <a:graphicFrameLocks xmlns:a="http://schemas.openxmlformats.org/drawingml/2006/main" noChangeAspect="1"/>
+            </wp:cNvGraphicFramePr>
+            <a:graphic xmlns:a="http://schemas.openxmlformats.org/drawingml/2006/main">
+              <a:graphicData uri="http://schemas.openxmlformats.org/drawingml/2006/picture">
+                <pic:pic xmlns:pic="http://schemas.openxmlformats.org/drawingml/2006/picture">
+                  <pic:nvPicPr>
+                    <pic:cNvPr id="1194346353" name="Imagen 1" descr="Texto&#10;&#10;El contenido generado por IA puede ser incorrecto."/>
+                    <pic:cNvPicPr/>
+                  </pic:nvPicPr>
+                  <pic:blipFill>
+                    <a:blip r:embed="rId20"/>
+                    <a:stretch>
+                      <a:fillRect/>
+                    </a:stretch>
+                  </pic:blipFill>
+                  <pic:spPr>
+                    <a:xfrm>
+                      <a:off x="0" y="0"/>
+                      <a:ext cx="4602974" cy="4698778"/>
+                    </a:xfrm>
+                    <a:prstGeom prst="rect">
+                      <a:avLst/>
+                    </a:prstGeom>
+                  </pic:spPr>
+                </pic:pic>
+              </a:graphicData>
+            </a:graphic>
+          </wp:inline>
+        </w:drawing>
+      </w:r>
+    </w:p>
+    <w:p>
+      <w:pPr>
+        <w:rPr>
+          <w:rFonts w:ascii="Arial" w:hAnsi="Arial" w:cs="Arial"/>
+        </w:rPr>
+      </w:pPr>
+      <w:r>
+        <w:rPr>
+          <w:rFonts w:ascii="Arial" w:hAnsi="Arial" w:cs="Arial"/>
+          <w:b/>
+          <w:bCs/>
+        </w:rPr>
+        <w:lastRenderedPageBreak/>
+        <w:t>10. Actualización de stock a partir de venta y recepción de productos</w:t>
+      </w:r>
+      <w:r>
+        <w:rPr>
+          <w:rFonts w:ascii="Arial" w:hAnsi="Arial" w:cs="Arial"/>
+        </w:rPr>
+        <w:t xml:space="preserve">. Crea un método </w:t>
       </w:r>
       <w:proofErr w:type="spellStart"/>
       <w:proofErr w:type="gramStart"/>
@@ -5572,7 +5889,7 @@
         <w:rPr>
           <w:rFonts w:ascii="Arial" w:hAnsi="Arial" w:cs="Arial"/>
         </w:rPr>
-        <w:t>calcularPrecioFinal</w:t>
+        <w:t>actualizarStock</w:t>
       </w:r>
       <w:proofErr w:type="spellEnd"/>
       <w:r>
@@ -5587,71 +5904,96 @@
         <w:rPr>
           <w:rFonts w:ascii="Arial" w:hAnsi="Arial" w:cs="Arial"/>
         </w:rPr>
-        <w:t>double</w:t>
+        <w:t>int</w:t>
       </w:r>
       <w:proofErr w:type="spellEnd"/>
       <w:r>
         <w:rPr>
           <w:rFonts w:ascii="Arial" w:hAnsi="Arial" w:cs="Arial"/>
         </w:rPr>
-        <w:t xml:space="preserve"> impuesto, </w:t>
+        <w:t xml:space="preserve"> </w:t>
       </w:r>
       <w:proofErr w:type="spellStart"/>
       <w:r>
         <w:rPr>
           <w:rFonts w:ascii="Arial" w:hAnsi="Arial" w:cs="Arial"/>
         </w:rPr>
-        <w:t>double</w:t>
+        <w:t>stockActual</w:t>
       </w:r>
       <w:proofErr w:type="spellEnd"/>
       <w:r>
         <w:rPr>
           <w:rFonts w:ascii="Arial" w:hAnsi="Arial" w:cs="Arial"/>
         </w:rPr>
-        <w:t xml:space="preserve"> descuento) que calcule el precio final de un producto en un e-</w:t>
+        <w:t xml:space="preserve">, </w:t>
       </w:r>
       <w:proofErr w:type="spellStart"/>
       <w:r>
         <w:rPr>
           <w:rFonts w:ascii="Arial" w:hAnsi="Arial" w:cs="Arial"/>
         </w:rPr>
-        <w:t>commerce</w:t>
+        <w:t>int</w:t>
       </w:r>
       <w:proofErr w:type="spellEnd"/>
       <w:r>
         <w:rPr>
           <w:rFonts w:ascii="Arial" w:hAnsi="Arial" w:cs="Arial"/>
         </w:rPr>
-        <w:t xml:space="preserve">. </w:t>
-      </w:r>
-    </w:p>
-    <w:p>
-      <w:pPr>
-        <w:rPr>
-          <w:rFonts w:ascii="Arial" w:hAnsi="Arial" w:cs="Arial"/>
-        </w:rPr>
-      </w:pPr>
-      <w:r>
-        <w:rPr>
-          <w:rFonts w:ascii="Arial" w:hAnsi="Arial" w:cs="Arial"/>
-        </w:rPr>
-        <w:t xml:space="preserve">La fórmula es: </w:t>
+        <w:t xml:space="preserve"> </w:t>
       </w:r>
       <w:proofErr w:type="spellStart"/>
       <w:r>
         <w:rPr>
           <w:rFonts w:ascii="Arial" w:hAnsi="Arial" w:cs="Arial"/>
-          <w:i/>
-          <w:iCs/>
-        </w:rPr>
-        <w:t>PrecioFinal</w:t>
+        </w:rPr>
+        <w:t>cantidadVendida</w:t>
       </w:r>
       <w:proofErr w:type="spellEnd"/>
       <w:r>
         <w:rPr>
           <w:rFonts w:ascii="Arial" w:hAnsi="Arial" w:cs="Arial"/>
-          <w:i/>
-          <w:iCs/>
+        </w:rPr>
+        <w:t xml:space="preserve">, </w:t>
+      </w:r>
+      <w:proofErr w:type="spellStart"/>
+      <w:r>
+        <w:rPr>
+          <w:rFonts w:ascii="Arial" w:hAnsi="Arial" w:cs="Arial"/>
+        </w:rPr>
+        <w:t>int</w:t>
+      </w:r>
+      <w:proofErr w:type="spellEnd"/>
+      <w:r>
+        <w:rPr>
+          <w:rFonts w:ascii="Arial" w:hAnsi="Arial" w:cs="Arial"/>
+        </w:rPr>
+        <w:t xml:space="preserve"> </w:t>
+      </w:r>
+      <w:proofErr w:type="spellStart"/>
+      <w:r>
+        <w:rPr>
+          <w:rFonts w:ascii="Arial" w:hAnsi="Arial" w:cs="Arial"/>
+        </w:rPr>
+        <w:t>cantidadRecibida</w:t>
+      </w:r>
+      <w:proofErr w:type="spellEnd"/>
+      <w:r>
+        <w:rPr>
+          <w:rFonts w:ascii="Arial" w:hAnsi="Arial" w:cs="Arial"/>
+        </w:rPr>
+        <w:t xml:space="preserve">), que calcule el nuevo stock después de una venta y recepción de productos: </w:t>
+      </w:r>
+      <w:proofErr w:type="spellStart"/>
+      <w:r>
+        <w:rPr>
+          <w:rFonts w:ascii="Arial" w:hAnsi="Arial" w:cs="Arial"/>
+        </w:rPr>
+        <w:t>NuevoStock</w:t>
+      </w:r>
+      <w:proofErr w:type="spellEnd"/>
+      <w:r>
+        <w:rPr>
+          <w:rFonts w:ascii="Arial" w:hAnsi="Arial" w:cs="Arial"/>
         </w:rPr>
         <w:t xml:space="preserve"> = </w:t>
       </w:r>
@@ -5659,71 +6001,55 @@
       <w:r>
         <w:rPr>
           <w:rFonts w:ascii="Arial" w:hAnsi="Arial" w:cs="Arial"/>
-          <w:i/>
-          <w:iCs/>
-        </w:rPr>
-        <w:t>PrecioBase</w:t>
+        </w:rPr>
+        <w:t>StockActual</w:t>
       </w:r>
       <w:proofErr w:type="spellEnd"/>
       <w:r>
         <w:rPr>
           <w:rFonts w:ascii="Arial" w:hAnsi="Arial" w:cs="Arial"/>
-          <w:i/>
-          <w:iCs/>
-        </w:rPr>
-        <w:t xml:space="preserve"> + (</w:t>
+        </w:rPr>
+        <w:t xml:space="preserve"> − </w:t>
       </w:r>
       <w:proofErr w:type="spellStart"/>
       <w:r>
         <w:rPr>
           <w:rFonts w:ascii="Arial" w:hAnsi="Arial" w:cs="Arial"/>
-          <w:i/>
-          <w:iCs/>
-        </w:rPr>
-        <w:t>PrecioBase×Impuesto</w:t>
+        </w:rPr>
+        <w:t>CantidadVendida</w:t>
       </w:r>
       <w:proofErr w:type="spellEnd"/>
       <w:r>
         <w:rPr>
           <w:rFonts w:ascii="Arial" w:hAnsi="Arial" w:cs="Arial"/>
-          <w:i/>
-          <w:iCs/>
-        </w:rPr>
-        <w:t>) − (</w:t>
+        </w:rPr>
+        <w:t xml:space="preserve"> + </w:t>
       </w:r>
       <w:proofErr w:type="spellStart"/>
       <w:r>
         <w:rPr>
           <w:rFonts w:ascii="Arial" w:hAnsi="Arial" w:cs="Arial"/>
-          <w:i/>
-          <w:iCs/>
-        </w:rPr>
-        <w:t>PrecioBase×Descuento</w:t>
+        </w:rPr>
+        <w:t>CantidadRecibida</w:t>
       </w:r>
       <w:proofErr w:type="spellEnd"/>
       <w:r>
         <w:rPr>
           <w:rFonts w:ascii="Arial" w:hAnsi="Arial" w:cs="Arial"/>
-          <w:i/>
-          <w:iCs/>
-        </w:rPr>
-        <w:t xml:space="preserve">) </w:t>
+        </w:rPr>
+        <w:t xml:space="preserve"> </w:t>
       </w:r>
       <w:proofErr w:type="spellStart"/>
       <w:r>
         <w:rPr>
           <w:rFonts w:ascii="Arial" w:hAnsi="Arial" w:cs="Arial"/>
-          <w:i/>
-          <w:iCs/>
-        </w:rPr>
-        <w:t>PrecioFinal</w:t>
+        </w:rPr>
+        <w:t>NuevoStock</w:t>
       </w:r>
       <w:proofErr w:type="spellEnd"/>
       <w:r>
         <w:rPr>
           <w:rFonts w:ascii="Arial" w:hAnsi="Arial" w:cs="Arial"/>
-          <w:i/>
-          <w:iCs/>
         </w:rPr>
         <w:t xml:space="preserve"> = </w:t>
       </w:r>
@@ -5731,59 +6057,27 @@
       <w:r>
         <w:rPr>
           <w:rFonts w:ascii="Arial" w:hAnsi="Arial" w:cs="Arial"/>
-          <w:i/>
-          <w:iCs/>
-        </w:rPr>
-        <w:t>PrecioBase</w:t>
+        </w:rPr>
+        <w:t>CantidadVendida</w:t>
       </w:r>
       <w:proofErr w:type="spellEnd"/>
       <w:r>
         <w:rPr>
           <w:rFonts w:ascii="Arial" w:hAnsi="Arial" w:cs="Arial"/>
-          <w:i/>
-          <w:iCs/>
-        </w:rPr>
-        <w:t xml:space="preserve"> + (</w:t>
+        </w:rPr>
+        <w:t xml:space="preserve"> + </w:t>
       </w:r>
       <w:proofErr w:type="spellStart"/>
       <w:r>
         <w:rPr>
           <w:rFonts w:ascii="Arial" w:hAnsi="Arial" w:cs="Arial"/>
-          <w:i/>
-          <w:iCs/>
-        </w:rPr>
-        <w:t>PrecioBase</w:t>
+        </w:rPr>
+        <w:t>CantidadRecibida</w:t>
       </w:r>
       <w:proofErr w:type="spellEnd"/>
       <w:r>
         <w:rPr>
           <w:rFonts w:ascii="Arial" w:hAnsi="Arial" w:cs="Arial"/>
-          <w:i/>
-          <w:iCs/>
-        </w:rPr>
-        <w:t xml:space="preserve"> \times Impuesto) - (</w:t>
-      </w:r>
-      <w:proofErr w:type="spellStart"/>
-      <w:r>
-        <w:rPr>
-          <w:rFonts w:ascii="Arial" w:hAnsi="Arial" w:cs="Arial"/>
-          <w:i/>
-          <w:iCs/>
-        </w:rPr>
-        <w:t>PrecioBase</w:t>
-      </w:r>
-      <w:proofErr w:type="spellEnd"/>
-      <w:r>
-        <w:rPr>
-          <w:rFonts w:ascii="Arial" w:hAnsi="Arial" w:cs="Arial"/>
-          <w:i/>
-          <w:iCs/>
-        </w:rPr>
-        <w:t xml:space="preserve"> \times Descuento)</w:t>
-      </w:r>
-      <w:r>
-        <w:rPr>
-          <w:rFonts w:ascii="Arial" w:hAnsi="Arial" w:cs="Arial"/>
         </w:rPr>
         <w:t xml:space="preserve"> </w:t>
       </w:r>
@@ -5799,6 +6093,117 @@
           <w:rFonts w:ascii="Arial" w:hAnsi="Arial" w:cs="Arial"/>
         </w:rPr>
         <w:t xml:space="preserve">Desde </w:t>
+      </w:r>
+      <w:proofErr w:type="gramStart"/>
+      <w:r>
+        <w:rPr>
+          <w:rFonts w:ascii="Arial" w:hAnsi="Arial" w:cs="Arial"/>
+        </w:rPr>
+        <w:t>main(</w:t>
+      </w:r>
+      <w:proofErr w:type="gramEnd"/>
+      <w:r>
+        <w:rPr>
+          <w:rFonts w:ascii="Arial" w:hAnsi="Arial" w:cs="Arial"/>
+        </w:rPr>
+        <w:t xml:space="preserve">), solicita al usuario el stock actual, la cantidad vendida y la cantidad recibida, y muestra el stock actualizado. </w:t>
+      </w:r>
+    </w:p>
+    <w:p>
+      <w:pPr>
+        <w:rPr>
+          <w:rFonts w:ascii="Arial" w:hAnsi="Arial" w:cs="Arial"/>
+        </w:rPr>
+      </w:pPr>
+      <w:r>
+        <w:rPr>
+          <w:rFonts w:ascii="Arial" w:hAnsi="Arial" w:cs="Arial"/>
+          <w:noProof/>
+        </w:rPr>
+        <w:drawing>
+          <wp:inline distT="0" distB="0" distL="0" distR="0" wp14:anchorId="7BF8B9BF" wp14:editId="0B3EFB12">
+            <wp:extent cx="6432105" cy="5178056"/>
+            <wp:effectExtent l="0" t="0" r="6985" b="3810"/>
+            <wp:docPr id="2098933648" name="Imagen 1" descr="Texto&#10;&#10;El contenido generado por IA puede ser incorrecto."/>
+            <wp:cNvGraphicFramePr>
+              <a:graphicFrameLocks xmlns:a="http://schemas.openxmlformats.org/drawingml/2006/main" noChangeAspect="1"/>
+            </wp:cNvGraphicFramePr>
+            <a:graphic xmlns:a="http://schemas.openxmlformats.org/drawingml/2006/main">
+              <a:graphicData uri="http://schemas.openxmlformats.org/drawingml/2006/picture">
+                <pic:pic xmlns:pic="http://schemas.openxmlformats.org/drawingml/2006/picture">
+                  <pic:nvPicPr>
+                    <pic:cNvPr id="2098933648" name="Imagen 1" descr="Texto&#10;&#10;El contenido generado por IA puede ser incorrecto."/>
+                    <pic:cNvPicPr/>
+                  </pic:nvPicPr>
+                  <pic:blipFill>
+                    <a:blip r:embed="rId21"/>
+                    <a:stretch>
+                      <a:fillRect/>
+                    </a:stretch>
+                  </pic:blipFill>
+                  <pic:spPr>
+                    <a:xfrm>
+                      <a:off x="0" y="0"/>
+                      <a:ext cx="6443992" cy="5187625"/>
+                    </a:xfrm>
+                    <a:prstGeom prst="rect">
+                      <a:avLst/>
+                    </a:prstGeom>
+                  </pic:spPr>
+                </pic:pic>
+              </a:graphicData>
+            </a:graphic>
+          </wp:inline>
+        </w:drawing>
+      </w:r>
+    </w:p>
+    <w:p>
+      <w:pPr>
+        <w:rPr>
+          <w:rFonts w:ascii="Arial" w:hAnsi="Arial" w:cs="Arial"/>
+        </w:rPr>
+      </w:pPr>
+    </w:p>
+    <w:p>
+      <w:pPr>
+        <w:rPr>
+          <w:rFonts w:ascii="Arial" w:hAnsi="Arial" w:cs="Arial"/>
+        </w:rPr>
+      </w:pPr>
+    </w:p>
+    <w:p>
+      <w:pPr>
+        <w:rPr>
+          <w:rFonts w:ascii="Arial" w:hAnsi="Arial" w:cs="Arial"/>
+        </w:rPr>
+      </w:pPr>
+      <w:r>
+        <w:rPr>
+          <w:rFonts w:ascii="Arial" w:hAnsi="Arial" w:cs="Arial"/>
+          <w:b/>
+          <w:bCs/>
+        </w:rPr>
+        <w:lastRenderedPageBreak/>
+        <w:t>11. Cálculo de descuento especial usando variable global.</w:t>
+      </w:r>
+      <w:r>
+        <w:rPr>
+          <w:rFonts w:ascii="Arial" w:hAnsi="Arial" w:cs="Arial"/>
+        </w:rPr>
+        <w:t xml:space="preserve"> </w:t>
+      </w:r>
+    </w:p>
+    <w:p>
+      <w:pPr>
+        <w:rPr>
+          <w:rFonts w:ascii="Arial" w:hAnsi="Arial" w:cs="Arial"/>
+        </w:rPr>
+      </w:pPr>
+      <w:r>
+        <w:rPr>
+          <w:rFonts w:ascii="Arial" w:hAnsi="Arial" w:cs="Arial"/>
+        </w:rPr>
+        <w:t xml:space="preserve">Declara una variable global Ejemplo de entrada/salida: = 0.10. Luego, crea un método </w:t>
       </w:r>
       <w:proofErr w:type="spellStart"/>
       <w:proofErr w:type="gramStart"/>
@@ -5806,7 +6211,7 @@
         <w:rPr>
           <w:rFonts w:ascii="Arial" w:hAnsi="Arial" w:cs="Arial"/>
         </w:rPr>
-        <w:t>main</w:t>
+        <w:t>calcularDescuentoEspecial</w:t>
       </w:r>
       <w:proofErr w:type="spellEnd"/>
       <w:r>
@@ -5815,16 +6220,427 @@
         </w:rPr>
         <w:t>(</w:t>
       </w:r>
+      <w:proofErr w:type="spellStart"/>
       <w:proofErr w:type="gramEnd"/>
       <w:r>
         <w:rPr>
           <w:rFonts w:ascii="Arial" w:hAnsi="Arial" w:cs="Arial"/>
         </w:rPr>
-        <w:t xml:space="preserve">), solicita el precio base del producto, el porcentaje de impuesto y el porcentaje de descuento, llama al método y muestra el precio final. </w:t>
+        <w:t>double</w:t>
+      </w:r>
+      <w:proofErr w:type="spellEnd"/>
+      <w:r>
+        <w:rPr>
+          <w:rFonts w:ascii="Arial" w:hAnsi="Arial" w:cs="Arial"/>
+        </w:rPr>
+        <w:t xml:space="preserve"> precio) que use la variable global para calcular el descuento especial del 10%. </w:t>
+      </w:r>
+    </w:p>
+    <w:p>
+      <w:pPr>
+        <w:rPr>
+          <w:rFonts w:ascii="Arial" w:hAnsi="Arial" w:cs="Arial"/>
+        </w:rPr>
+      </w:pPr>
+      <w:r>
+        <w:rPr>
+          <w:rFonts w:ascii="Arial" w:hAnsi="Arial" w:cs="Arial"/>
+        </w:rPr>
+        <w:t xml:space="preserve">Dentro del método, declara una variable local </w:t>
+      </w:r>
+      <w:proofErr w:type="spellStart"/>
+      <w:r>
+        <w:rPr>
+          <w:rFonts w:ascii="Arial" w:hAnsi="Arial" w:cs="Arial"/>
+        </w:rPr>
+        <w:t>descuentoAplicado</w:t>
+      </w:r>
+      <w:proofErr w:type="spellEnd"/>
+      <w:r>
+        <w:rPr>
+          <w:rFonts w:ascii="Arial" w:hAnsi="Arial" w:cs="Arial"/>
+        </w:rPr>
+        <w:t>, almacena el valor del descuento y muestra el precio final con descuento</w:t>
+      </w:r>
+    </w:p>
+    <w:p>
+      <w:pPr>
+        <w:rPr>
+          <w:rFonts w:ascii="Arial" w:hAnsi="Arial" w:cs="Arial"/>
+        </w:rPr>
+      </w:pPr>
+      <w:r>
+        <w:rPr>
+          <w:rFonts w:ascii="Arial" w:hAnsi="Arial" w:cs="Arial"/>
+          <w:noProof/>
+        </w:rPr>
+        <w:drawing>
+          <wp:inline distT="0" distB="0" distL="0" distR="0" wp14:anchorId="0261DDB2" wp14:editId="7F46B566">
+            <wp:extent cx="6379385" cy="5571460"/>
+            <wp:effectExtent l="0" t="0" r="2540" b="0"/>
+            <wp:docPr id="379366402" name="Imagen 1" descr="Texto&#10;&#10;El contenido generado por IA puede ser incorrecto."/>
+            <wp:cNvGraphicFramePr>
+              <a:graphicFrameLocks xmlns:a="http://schemas.openxmlformats.org/drawingml/2006/main" noChangeAspect="1"/>
+            </wp:cNvGraphicFramePr>
+            <a:graphic xmlns:a="http://schemas.openxmlformats.org/drawingml/2006/main">
+              <a:graphicData uri="http://schemas.openxmlformats.org/drawingml/2006/picture">
+                <pic:pic xmlns:pic="http://schemas.openxmlformats.org/drawingml/2006/picture">
+                  <pic:nvPicPr>
+                    <pic:cNvPr id="379366402" name="Imagen 1" descr="Texto&#10;&#10;El contenido generado por IA puede ser incorrecto."/>
+                    <pic:cNvPicPr/>
+                  </pic:nvPicPr>
+                  <pic:blipFill>
+                    <a:blip r:embed="rId22"/>
+                    <a:stretch>
+                      <a:fillRect/>
+                    </a:stretch>
+                  </pic:blipFill>
+                  <pic:spPr>
+                    <a:xfrm>
+                      <a:off x="0" y="0"/>
+                      <a:ext cx="6389030" cy="5579884"/>
+                    </a:xfrm>
+                    <a:prstGeom prst="rect">
+                      <a:avLst/>
+                    </a:prstGeom>
+                  </pic:spPr>
+                </pic:pic>
+              </a:graphicData>
+            </a:graphic>
+          </wp:inline>
+        </w:drawing>
+      </w:r>
+      <w:r>
+        <w:rPr>
+          <w:rFonts w:ascii="Arial" w:hAnsi="Arial" w:cs="Arial"/>
+        </w:rPr>
+        <w:t>.</w:t>
+      </w:r>
+    </w:p>
+    <w:p>
+      <w:pPr>
+        <w:rPr>
+          <w:rFonts w:ascii="Arial" w:hAnsi="Arial" w:cs="Arial"/>
+        </w:rPr>
+      </w:pPr>
+    </w:p>
+    <w:p>
+      <w:pPr>
+        <w:rPr>
+          <w:rFonts w:ascii="Arial" w:hAnsi="Arial" w:cs="Arial"/>
+        </w:rPr>
+      </w:pPr>
+      <w:proofErr w:type="spellStart"/>
+      <w:r>
+        <w:rPr>
+          <w:rFonts w:ascii="Arial" w:hAnsi="Arial" w:cs="Arial"/>
+          <w:b/>
+          <w:bCs/>
+          <w:u w:val="single"/>
+        </w:rPr>
+        <w:lastRenderedPageBreak/>
+        <w:t>Arrays</w:t>
+      </w:r>
+      <w:proofErr w:type="spellEnd"/>
+      <w:r>
+        <w:rPr>
+          <w:rFonts w:ascii="Arial" w:hAnsi="Arial" w:cs="Arial"/>
+          <w:b/>
+          <w:bCs/>
+          <w:u w:val="single"/>
+        </w:rPr>
+        <w:t xml:space="preserve"> y Recursividad:</w:t>
+      </w:r>
+      <w:r>
+        <w:rPr>
+          <w:rFonts w:ascii="Arial" w:hAnsi="Arial" w:cs="Arial"/>
+        </w:rPr>
+        <w:t xml:space="preserve"> </w:t>
+      </w:r>
+    </w:p>
+    <w:p>
+      <w:pPr>
+        <w:rPr>
+          <w:rFonts w:ascii="Arial" w:hAnsi="Arial" w:cs="Arial"/>
+        </w:rPr>
+      </w:pPr>
+      <w:r>
+        <w:rPr>
+          <w:rFonts w:ascii="Arial" w:hAnsi="Arial" w:cs="Arial"/>
+          <w:b/>
+          <w:bCs/>
+        </w:rPr>
+        <w:t>12. Modificación de un array de precios y visualización de resultados</w:t>
+      </w:r>
+      <w:r>
+        <w:rPr>
+          <w:rFonts w:ascii="Arial" w:hAnsi="Arial" w:cs="Arial"/>
+        </w:rPr>
+        <w:t xml:space="preserve">. Crea un programa que: </w:t>
+      </w:r>
+    </w:p>
+    <w:p>
+      <w:pPr>
+        <w:rPr>
+          <w:rFonts w:ascii="Arial" w:hAnsi="Arial" w:cs="Arial"/>
+        </w:rPr>
+      </w:pPr>
+      <w:r>
+        <w:rPr>
+          <w:rFonts w:ascii="Arial" w:hAnsi="Arial" w:cs="Arial"/>
+        </w:rPr>
+        <w:t xml:space="preserve">a. Declare e inicialice un array con los precios de algunos productos. </w:t>
+      </w:r>
+    </w:p>
+    <w:p>
+      <w:pPr>
+        <w:rPr>
+          <w:rFonts w:ascii="Arial" w:hAnsi="Arial" w:cs="Arial"/>
+        </w:rPr>
+      </w:pPr>
+      <w:r>
+        <w:rPr>
+          <w:rFonts w:ascii="Arial" w:hAnsi="Arial" w:cs="Arial"/>
+        </w:rPr>
+        <w:t xml:space="preserve">b. Muestre los valores originales de los precios. </w:t>
+      </w:r>
+    </w:p>
+    <w:p>
+      <w:pPr>
+        <w:rPr>
+          <w:rFonts w:ascii="Arial" w:hAnsi="Arial" w:cs="Arial"/>
+        </w:rPr>
+      </w:pPr>
+      <w:r>
+        <w:rPr>
+          <w:rFonts w:ascii="Arial" w:hAnsi="Arial" w:cs="Arial"/>
+        </w:rPr>
+        <w:t xml:space="preserve">c. Modifique el precio de un producto específico. </w:t>
+      </w:r>
+    </w:p>
+    <w:p>
+      <w:pPr>
+        <w:rPr>
+          <w:rFonts w:ascii="Arial" w:hAnsi="Arial" w:cs="Arial"/>
+        </w:rPr>
+      </w:pPr>
+      <w:r>
+        <w:rPr>
+          <w:rFonts w:ascii="Arial" w:hAnsi="Arial" w:cs="Arial"/>
+        </w:rPr>
+        <w:t>d. Muestre los valores modificados.</w:t>
+      </w:r>
+    </w:p>
+    <w:p>
+      <w:pPr>
+        <w:rPr>
+          <w:rFonts w:ascii="Arial" w:hAnsi="Arial" w:cs="Arial"/>
+        </w:rPr>
+      </w:pPr>
+    </w:p>
+    <w:p>
+      <w:pPr>
+        <w:rPr>
+          <w:rFonts w:ascii="Arial" w:hAnsi="Arial" w:cs="Arial"/>
+        </w:rPr>
+      </w:pPr>
+      <w:r>
+        <w:rPr>
+          <w:rFonts w:ascii="Arial" w:hAnsi="Arial" w:cs="Arial"/>
+          <w:noProof/>
+        </w:rPr>
+        <w:drawing>
+          <wp:inline distT="0" distB="0" distL="0" distR="0" wp14:anchorId="0081B8ED" wp14:editId="31BD4DC9">
+            <wp:extent cx="5050465" cy="5258435"/>
+            <wp:effectExtent l="0" t="0" r="0" b="0"/>
+            <wp:docPr id="1656996648" name="Imagen 1" descr="Texto&#10;&#10;El contenido generado por IA puede ser incorrecto."/>
+            <wp:cNvGraphicFramePr>
+              <a:graphicFrameLocks xmlns:a="http://schemas.openxmlformats.org/drawingml/2006/main" noChangeAspect="1"/>
+            </wp:cNvGraphicFramePr>
+            <a:graphic xmlns:a="http://schemas.openxmlformats.org/drawingml/2006/main">
+              <a:graphicData uri="http://schemas.openxmlformats.org/drawingml/2006/picture">
+                <pic:pic xmlns:pic="http://schemas.openxmlformats.org/drawingml/2006/picture">
+                  <pic:nvPicPr>
+                    <pic:cNvPr id="1656996648" name="Imagen 1" descr="Texto&#10;&#10;El contenido generado por IA puede ser incorrecto."/>
+                    <pic:cNvPicPr/>
+                  </pic:nvPicPr>
+                  <pic:blipFill>
+                    <a:blip r:embed="rId23"/>
+                    <a:stretch>
+                      <a:fillRect/>
+                    </a:stretch>
+                  </pic:blipFill>
+                  <pic:spPr>
+                    <a:xfrm>
+                      <a:off x="0" y="0"/>
+                      <a:ext cx="5068314" cy="5277019"/>
+                    </a:xfrm>
+                    <a:prstGeom prst="rect">
+                      <a:avLst/>
+                    </a:prstGeom>
+                  </pic:spPr>
+                </pic:pic>
+              </a:graphicData>
+            </a:graphic>
+          </wp:inline>
+        </w:drawing>
+      </w:r>
+    </w:p>
+    <w:p>
+      <w:pPr>
+        <w:rPr>
+          <w:rFonts w:ascii="Arial" w:hAnsi="Arial" w:cs="Arial"/>
+        </w:rPr>
+      </w:pPr>
+      <w:r>
+        <w:rPr>
+          <w:rFonts w:ascii="Arial" w:hAnsi="Arial" w:cs="Arial"/>
+          <w:b/>
+          <w:bCs/>
+        </w:rPr>
+        <w:lastRenderedPageBreak/>
+        <w:t xml:space="preserve">13. Impresión recursiva de </w:t>
+      </w:r>
+      <w:proofErr w:type="spellStart"/>
+      <w:r>
+        <w:rPr>
+          <w:rFonts w:ascii="Arial" w:hAnsi="Arial" w:cs="Arial"/>
+          <w:b/>
+          <w:bCs/>
+        </w:rPr>
+        <w:t>arrays</w:t>
+      </w:r>
+      <w:proofErr w:type="spellEnd"/>
+      <w:r>
+        <w:rPr>
+          <w:rFonts w:ascii="Arial" w:hAnsi="Arial" w:cs="Arial"/>
+          <w:b/>
+          <w:bCs/>
+        </w:rPr>
+        <w:t xml:space="preserve"> antes y después de modificar un elemento.</w:t>
+      </w:r>
+      <w:r>
+        <w:rPr>
+          <w:rFonts w:ascii="Arial" w:hAnsi="Arial" w:cs="Arial"/>
+        </w:rPr>
+        <w:t xml:space="preserve"> </w:t>
+      </w:r>
+    </w:p>
+    <w:p>
+      <w:pPr>
+        <w:rPr>
+          <w:rFonts w:ascii="Arial" w:hAnsi="Arial" w:cs="Arial"/>
+        </w:rPr>
+      </w:pPr>
+      <w:r>
+        <w:rPr>
+          <w:rFonts w:ascii="Arial" w:hAnsi="Arial" w:cs="Arial"/>
+        </w:rPr>
+        <w:t xml:space="preserve">Crea un programa que: </w:t>
+      </w:r>
+    </w:p>
+    <w:p>
+      <w:pPr>
+        <w:rPr>
+          <w:rFonts w:ascii="Arial" w:hAnsi="Arial" w:cs="Arial"/>
+        </w:rPr>
+      </w:pPr>
+      <w:r>
+        <w:rPr>
+          <w:rFonts w:ascii="Arial" w:hAnsi="Arial" w:cs="Arial"/>
+        </w:rPr>
+        <w:t>a. Declare e inicialice un array con los precios de algunos productos.</w:t>
+      </w:r>
+    </w:p>
+    <w:p>
+      <w:pPr>
+        <w:rPr>
+          <w:rFonts w:ascii="Arial" w:hAnsi="Arial" w:cs="Arial"/>
+        </w:rPr>
+      </w:pPr>
+      <w:r>
+        <w:rPr>
+          <w:rFonts w:ascii="Arial" w:hAnsi="Arial" w:cs="Arial"/>
+        </w:rPr>
+        <w:t xml:space="preserve"> b. Use una función recursiva para mostrar los precios originales.</w:t>
+      </w:r>
+    </w:p>
+    <w:p>
+      <w:pPr>
+        <w:rPr>
+          <w:rFonts w:ascii="Arial" w:hAnsi="Arial" w:cs="Arial"/>
+        </w:rPr>
+      </w:pPr>
+      <w:r>
+        <w:rPr>
+          <w:rFonts w:ascii="Arial" w:hAnsi="Arial" w:cs="Arial"/>
+        </w:rPr>
+        <w:t xml:space="preserve"> c. Modifique el precio de un producto específico. </w:t>
+      </w:r>
+    </w:p>
+    <w:p>
+      <w:pPr>
+        <w:rPr>
+          <w:rFonts w:ascii="Arial" w:hAnsi="Arial" w:cs="Arial"/>
+        </w:rPr>
+      </w:pPr>
+      <w:r>
+        <w:rPr>
+          <w:rFonts w:ascii="Arial" w:hAnsi="Arial" w:cs="Arial"/>
+        </w:rPr>
+        <w:t>d. Use otra función recursiva para mostrar los valores modificados.</w:t>
+      </w:r>
+    </w:p>
+    <w:p>
+      <w:pPr>
+        <w:rPr>
+          <w:rFonts w:ascii="Arial" w:hAnsi="Arial" w:cs="Arial"/>
+        </w:rPr>
+      </w:pPr>
+      <w:r>
+        <w:rPr>
+          <w:rFonts w:ascii="Arial" w:hAnsi="Arial" w:cs="Arial"/>
+          <w:noProof/>
+        </w:rPr>
+        <w:drawing>
+          <wp:inline distT="0" distB="0" distL="0" distR="0" wp14:anchorId="15F93149" wp14:editId="1BFF4F9B">
+            <wp:extent cx="5325652" cy="5816009"/>
+            <wp:effectExtent l="0" t="0" r="8890" b="0"/>
+            <wp:docPr id="381472282" name="Imagen 1" descr="Texto&#10;&#10;El contenido generado por IA puede ser incorrecto."/>
+            <wp:cNvGraphicFramePr>
+              <a:graphicFrameLocks xmlns:a="http://schemas.openxmlformats.org/drawingml/2006/main" noChangeAspect="1"/>
+            </wp:cNvGraphicFramePr>
+            <a:graphic xmlns:a="http://schemas.openxmlformats.org/drawingml/2006/main">
+              <a:graphicData uri="http://schemas.openxmlformats.org/drawingml/2006/picture">
+                <pic:pic xmlns:pic="http://schemas.openxmlformats.org/drawingml/2006/picture">
+                  <pic:nvPicPr>
+                    <pic:cNvPr id="381472282" name="Imagen 1" descr="Texto&#10;&#10;El contenido generado por IA puede ser incorrecto."/>
+                    <pic:cNvPicPr/>
+                  </pic:nvPicPr>
+                  <pic:blipFill>
+                    <a:blip r:embed="rId24"/>
+                    <a:stretch>
+                      <a:fillRect/>
+                    </a:stretch>
+                  </pic:blipFill>
+                  <pic:spPr>
+                    <a:xfrm>
+                      <a:off x="0" y="0"/>
+                      <a:ext cx="5346989" cy="5839311"/>
+                    </a:xfrm>
+                    <a:prstGeom prst="rect">
+                      <a:avLst/>
+                    </a:prstGeom>
+                  </pic:spPr>
+                </pic:pic>
+              </a:graphicData>
+            </a:graphic>
+          </wp:inline>
+        </w:drawing>
       </w:r>
     </w:p>
     <w:sectPr>
-      <w:headerReference w:type="default" r:id="rId17"/>
+      <w:headerReference w:type="default" r:id="rId25"/>
       <w:pgSz w:w="11906" w:h="16838"/>
       <w:pgMar w:top="1417" w:right="1701" w:bottom="1417" w:left="1701" w:header="708" w:footer="708" w:gutter="0"/>
       <w:pgNumType w:start="0"/>
@@ -7154,6 +7970,7 @@
   <w:style w:type="character" w:default="1" w:styleId="Fuentedeprrafopredeter">
     <w:name w:val="Default Paragraph Font"/>
     <w:uiPriority w:val="1"/>
+    <w:semiHidden/>
     <w:unhideWhenUsed/>
   </w:style>
   <w:style w:type="table" w:default="1" w:styleId="Tablanormal">
@@ -7543,6 +8360,29 @@
     <w:uiPriority w:val="99"/>
     <w:rsid w:val="00F61C85"/>
   </w:style>
+  <w:style w:type="character" w:styleId="Hipervnculo">
+    <w:name w:val="Hyperlink"/>
+    <w:basedOn w:val="Fuentedeprrafopredeter"/>
+    <w:uiPriority w:val="99"/>
+    <w:unhideWhenUsed/>
+    <w:rsid w:val="00F12586"/>
+    <w:rPr>
+      <w:color w:val="467886" w:themeColor="hyperlink"/>
+      <w:u w:val="single"/>
+    </w:rPr>
+  </w:style>
+  <w:style w:type="character" w:styleId="Mencinsinresolver">
+    <w:name w:val="Unresolved Mention"/>
+    <w:basedOn w:val="Fuentedeprrafopredeter"/>
+    <w:uiPriority w:val="99"/>
+    <w:semiHidden/>
+    <w:unhideWhenUsed/>
+    <w:rsid w:val="00F12586"/>
+    <w:rPr>
+      <w:color w:val="605E5C"/>
+      <w:shd w:val="clear" w:color="auto" w:fill="E1DFDD"/>
+    </w:rPr>
+  </w:style>
 </w:styles>
 </file>
 

</xml_diff>